<commit_message>
To chuc lai cau truc thu muc
</commit_message>
<xml_diff>
--- a/document/Phân quyền/TÀI LIỆU MÔ TẢ NGHIỆP VỤ.docx
+++ b/document/Phân quyền/TÀI LIỆU MÔ TẢ NGHIỆP VỤ.docx
@@ -771,7 +771,7 @@
           <v:shape id="_x0000_i1025" type="#_x0000_t75" style="width:77.25pt;height:49.5pt" o:ole="">
             <v:imagedata r:id="rId5" o:title=""/>
           </v:shape>
-          <o:OLEObject Type="Embed" ProgID="Package" ShapeID="_x0000_i1025" DrawAspect="Icon" ObjectID="_1616245836" r:id="rId6"/>
+          <o:OLEObject Type="Embed" ProgID="Package" ShapeID="_x0000_i1025" DrawAspect="Icon" ObjectID="_1616335005" r:id="rId6"/>
         </w:object>
       </w:r>
     </w:p>
@@ -1238,6 +1238,16 @@
           <w:sz w:val="26"/>
           <w:szCs w:val="26"/>
         </w:rPr>
+        <w:t>,</w:t>
+      </w:r>
+      <w:bookmarkStart w:id="1" w:name="_GoBack"/>
+      <w:bookmarkEnd w:id="1"/>
+      <w:r>
+        <w:rPr>
+          <w:rFonts w:ascii="Times New Roman" w:hAnsi="Times New Roman" w:cs="Times New Roman"/>
+          <w:sz w:val="26"/>
+          <w:szCs w:val="26"/>
+        </w:rPr>
         <w:t xml:space="preserve"> Xem giao dịch</w:t>
       </w:r>
     </w:p>
@@ -1327,17 +1337,7 @@
           <w:sz w:val="26"/>
           <w:szCs w:val="26"/>
         </w:rPr>
-        <w:t>Lưu ý: Trong khi lập trình back-end. Dev nếu thấy trường đã có mẫu sẵn thì thêm theo mẫu nếu không thì để div đơn gi</w:t>
-      </w:r>
-      <w:bookmarkStart w:id="1" w:name="_GoBack"/>
-      <w:bookmarkEnd w:id="1"/>
-      <w:r>
-        <w:rPr>
-          <w:rFonts w:ascii="Times New Roman" w:hAnsi="Times New Roman" w:cs="Times New Roman"/>
-          <w:sz w:val="26"/>
-          <w:szCs w:val="26"/>
-        </w:rPr>
-        <w:t>ản , bên front end sẽ chỉnh sửa sau.</w:t>
+        <w:t>Lưu ý: Trong khi lập trình back-end. Dev nếu thấy trường đã có mẫu sẵn thì thêm theo mẫu nếu không thì để div đơn giản , bên front end sẽ chỉnh sửa sau.</w:t>
       </w:r>
     </w:p>
     <w:p>

</xml_diff>